<commit_message>
blockchain saved in flash
</commit_message>
<xml_diff>
--- a/Documents/LO-Server.docx
+++ b/Documents/LO-Server.docx
@@ -1134,7 +1134,7 @@
           <w:r>
             <w:fldChar w:fldCharType="separate"/>
           </w:r>
-          <w:hyperlink w:anchor="_Toc162268741" w:history="1">
+          <w:hyperlink w:anchor="_Toc165298971" w:history="1">
             <w:r>
               <w:rPr>
                 <w:rStyle w:val="Hyperlink"/>
@@ -1162,7 +1162,7 @@
                 <w:noProof/>
                 <w:webHidden/>
               </w:rPr>
-              <w:instrText xml:space="preserve"> PAGEREF _Toc162268741 \h </w:instrText>
+              <w:instrText xml:space="preserve"> PAGEREF _Toc165298971 \h </w:instrText>
             </w:r>
             <w:r>
               <w:rPr>
@@ -1204,7 +1204,7 @@
               <w:lang w:eastAsia="en-NL"/>
             </w:rPr>
           </w:pPr>
-          <w:hyperlink w:anchor="_Toc162268742" w:history="1">
+          <w:hyperlink w:anchor="_Toc165298972" w:history="1">
             <w:r>
               <w:rPr>
                 <w:rStyle w:val="Hyperlink"/>
@@ -1232,7 +1232,7 @@
                 <w:noProof/>
                 <w:webHidden/>
               </w:rPr>
-              <w:instrText xml:space="preserve"> PAGEREF _Toc162268742 \h </w:instrText>
+              <w:instrText xml:space="preserve"> PAGEREF _Toc165298972 \h </w:instrText>
             </w:r>
             <w:r>
               <w:rPr>
@@ -1274,7 +1274,7 @@
               <w:lang w:eastAsia="en-NL"/>
             </w:rPr>
           </w:pPr>
-          <w:hyperlink w:anchor="_Toc162268743" w:history="1">
+          <w:hyperlink w:anchor="_Toc165298973" w:history="1">
             <w:r>
               <w:rPr>
                 <w:rStyle w:val="Hyperlink"/>
@@ -1302,7 +1302,7 @@
                 <w:noProof/>
                 <w:webHidden/>
               </w:rPr>
-              <w:instrText xml:space="preserve"> PAGEREF _Toc162268743 \h </w:instrText>
+              <w:instrText xml:space="preserve"> PAGEREF _Toc165298973 \h </w:instrText>
             </w:r>
             <w:r>
               <w:rPr>
@@ -1344,7 +1344,7 @@
               <w:lang w:eastAsia="en-NL"/>
             </w:rPr>
           </w:pPr>
-          <w:hyperlink w:anchor="_Toc162268744" w:history="1">
+          <w:hyperlink w:anchor="_Toc165298974" w:history="1">
             <w:r>
               <w:rPr>
                 <w:rStyle w:val="Hyperlink"/>
@@ -1372,7 +1372,7 @@
                 <w:noProof/>
                 <w:webHidden/>
               </w:rPr>
-              <w:instrText xml:space="preserve"> PAGEREF _Toc162268744 \h </w:instrText>
+              <w:instrText xml:space="preserve"> PAGEREF _Toc165298974 \h </w:instrText>
             </w:r>
             <w:r>
               <w:rPr>
@@ -1414,7 +1414,7 @@
               <w:lang w:eastAsia="en-NL"/>
             </w:rPr>
           </w:pPr>
-          <w:hyperlink w:anchor="_Toc162268745" w:history="1">
+          <w:hyperlink w:anchor="_Toc165298975" w:history="1">
             <w:r>
               <w:rPr>
                 <w:rStyle w:val="Hyperlink"/>
@@ -1442,7 +1442,7 @@
                 <w:noProof/>
                 <w:webHidden/>
               </w:rPr>
-              <w:instrText xml:space="preserve"> PAGEREF _Toc162268745 \h </w:instrText>
+              <w:instrText xml:space="preserve"> PAGEREF _Toc165298975 \h </w:instrText>
             </w:r>
             <w:r>
               <w:rPr>
@@ -1484,7 +1484,7 @@
               <w:lang w:eastAsia="en-NL"/>
             </w:rPr>
           </w:pPr>
-          <w:hyperlink w:anchor="_Toc162268746" w:history="1">
+          <w:hyperlink w:anchor="_Toc165298976" w:history="1">
             <w:r>
               <w:rPr>
                 <w:rStyle w:val="Hyperlink"/>
@@ -1512,7 +1512,7 @@
                 <w:noProof/>
                 <w:webHidden/>
               </w:rPr>
-              <w:instrText xml:space="preserve"> PAGEREF _Toc162268746 \h </w:instrText>
+              <w:instrText xml:space="preserve"> PAGEREF _Toc165298976 \h </w:instrText>
             </w:r>
             <w:r>
               <w:rPr>
@@ -1554,7 +1554,7 @@
               <w:lang w:eastAsia="en-NL"/>
             </w:rPr>
           </w:pPr>
-          <w:hyperlink w:anchor="_Toc162268747" w:history="1">
+          <w:hyperlink w:anchor="_Toc165298977" w:history="1">
             <w:r>
               <w:rPr>
                 <w:rStyle w:val="Hyperlink"/>
@@ -1582,7 +1582,7 @@
                 <w:noProof/>
                 <w:webHidden/>
               </w:rPr>
-              <w:instrText xml:space="preserve"> PAGEREF _Toc162268747 \h </w:instrText>
+              <w:instrText xml:space="preserve"> PAGEREF _Toc165298977 \h </w:instrText>
             </w:r>
             <w:r>
               <w:rPr>
@@ -1602,7 +1602,7 @@
                 <w:noProof/>
                 <w:webHidden/>
               </w:rPr>
-              <w:t>3</w:t>
+              <w:t>4</w:t>
             </w:r>
             <w:r>
               <w:rPr>
@@ -1624,7 +1624,7 @@
               <w:lang w:eastAsia="en-NL"/>
             </w:rPr>
           </w:pPr>
-          <w:hyperlink w:anchor="_Toc162268748" w:history="1">
+          <w:hyperlink w:anchor="_Toc165298978" w:history="1">
             <w:r>
               <w:rPr>
                 <w:rStyle w:val="Hyperlink"/>
@@ -1652,7 +1652,7 @@
                 <w:noProof/>
                 <w:webHidden/>
               </w:rPr>
-              <w:instrText xml:space="preserve"> PAGEREF _Toc162268748 \h </w:instrText>
+              <w:instrText xml:space="preserve"> PAGEREF _Toc165298978 \h </w:instrText>
             </w:r>
             <w:r>
               <w:rPr>
@@ -1694,7 +1694,7 @@
               <w:lang w:eastAsia="en-NL"/>
             </w:rPr>
           </w:pPr>
-          <w:hyperlink w:anchor="_Toc162268749" w:history="1">
+          <w:hyperlink w:anchor="_Toc165298979" w:history="1">
             <w:r>
               <w:rPr>
                 <w:rStyle w:val="Hyperlink"/>
@@ -1722,7 +1722,77 @@
                 <w:noProof/>
                 <w:webHidden/>
               </w:rPr>
-              <w:instrText xml:space="preserve"> PAGEREF _Toc162268749 \h </w:instrText>
+              <w:instrText xml:space="preserve"> PAGEREF _Toc165298979 \h </w:instrText>
+            </w:r>
+            <w:r>
+              <w:rPr>
+                <w:noProof/>
+                <w:webHidden/>
+              </w:rPr>
+            </w:r>
+            <w:r>
+              <w:rPr>
+                <w:noProof/>
+                <w:webHidden/>
+              </w:rPr>
+              <w:fldChar w:fldCharType="separate"/>
+            </w:r>
+            <w:r>
+              <w:rPr>
+                <w:noProof/>
+                <w:webHidden/>
+              </w:rPr>
+              <w:t>4</w:t>
+            </w:r>
+            <w:r>
+              <w:rPr>
+                <w:noProof/>
+                <w:webHidden/>
+              </w:rPr>
+              <w:fldChar w:fldCharType="end"/>
+            </w:r>
+          </w:hyperlink>
+        </w:p>
+        <w:p>
+          <w:pPr>
+            <w:pStyle w:val="TOC2"/>
+            <w:tabs>
+              <w:tab w:val="right" w:leader="dot" w:pos="9016"/>
+            </w:tabs>
+            <w:rPr>
+              <w:noProof/>
+              <w:lang w:eastAsia="en-NL"/>
+            </w:rPr>
+          </w:pPr>
+          <w:hyperlink w:anchor="_Toc165298980" w:history="1">
+            <w:r>
+              <w:rPr>
+                <w:rStyle w:val="Hyperlink"/>
+                <w:noProof/>
+                <w:lang w:val="nl-NL"/>
+              </w:rPr>
+              <w:t>Concept</w:t>
+            </w:r>
+            <w:r>
+              <w:rPr>
+                <w:noProof/>
+                <w:webHidden/>
+              </w:rPr>
+              <w:tab/>
+            </w:r>
+            <w:r>
+              <w:rPr>
+                <w:noProof/>
+                <w:webHidden/>
+              </w:rPr>
+              <w:fldChar w:fldCharType="begin"/>
+            </w:r>
+            <w:r>
+              <w:rPr>
+                <w:noProof/>
+                <w:webHidden/>
+              </w:rPr>
+              <w:instrText xml:space="preserve"> PAGEREF _Toc165298980 \h </w:instrText>
             </w:r>
             <w:r>
               <w:rPr>
@@ -1764,13 +1834,83 @@
               <w:lang w:eastAsia="en-NL"/>
             </w:rPr>
           </w:pPr>
-          <w:hyperlink w:anchor="_Toc162268750" w:history="1">
+          <w:hyperlink w:anchor="_Toc165298981" w:history="1">
             <w:r>
               <w:rPr>
                 <w:rStyle w:val="Hyperlink"/>
                 <w:noProof/>
                 <w:lang w:val="nl-NL"/>
               </w:rPr>
+              <w:t>Analyse van bestaande marktoplossingen</w:t>
+            </w:r>
+            <w:r>
+              <w:rPr>
+                <w:noProof/>
+                <w:webHidden/>
+              </w:rPr>
+              <w:tab/>
+            </w:r>
+            <w:r>
+              <w:rPr>
+                <w:noProof/>
+                <w:webHidden/>
+              </w:rPr>
+              <w:fldChar w:fldCharType="begin"/>
+            </w:r>
+            <w:r>
+              <w:rPr>
+                <w:noProof/>
+                <w:webHidden/>
+              </w:rPr>
+              <w:instrText xml:space="preserve"> PAGEREF _Toc165298981 \h </w:instrText>
+            </w:r>
+            <w:r>
+              <w:rPr>
+                <w:noProof/>
+                <w:webHidden/>
+              </w:rPr>
+            </w:r>
+            <w:r>
+              <w:rPr>
+                <w:noProof/>
+                <w:webHidden/>
+              </w:rPr>
+              <w:fldChar w:fldCharType="separate"/>
+            </w:r>
+            <w:r>
+              <w:rPr>
+                <w:noProof/>
+                <w:webHidden/>
+              </w:rPr>
+              <w:t>5</w:t>
+            </w:r>
+            <w:r>
+              <w:rPr>
+                <w:noProof/>
+                <w:webHidden/>
+              </w:rPr>
+              <w:fldChar w:fldCharType="end"/>
+            </w:r>
+          </w:hyperlink>
+        </w:p>
+        <w:p>
+          <w:pPr>
+            <w:pStyle w:val="TOC1"/>
+            <w:tabs>
+              <w:tab w:val="right" w:leader="dot" w:pos="9016"/>
+            </w:tabs>
+            <w:rPr>
+              <w:noProof/>
+              <w:lang w:eastAsia="en-NL"/>
+            </w:rPr>
+          </w:pPr>
+          <w:hyperlink w:anchor="_Toc165298982" w:history="1">
+            <w:r>
+              <w:rPr>
+                <w:rStyle w:val="Hyperlink"/>
+                <w:noProof/>
+                <w:lang w:val="nl-NL"/>
+              </w:rPr>
               <w:t>Waar slaan we de IHM op?</w:t>
             </w:r>
             <w:r>
@@ -1792,7 +1932,7 @@
                 <w:noProof/>
                 <w:webHidden/>
               </w:rPr>
-              <w:instrText xml:space="preserve"> PAGEREF _Toc162268750 \h </w:instrText>
+              <w:instrText xml:space="preserve"> PAGEREF _Toc165298982 \h </w:instrText>
             </w:r>
             <w:r>
               <w:rPr>
@@ -1812,7 +1952,7 @@
                 <w:noProof/>
                 <w:webHidden/>
               </w:rPr>
-              <w:t>5</w:t>
+              <w:t>6</w:t>
             </w:r>
             <w:r>
               <w:rPr>
@@ -1834,7 +1974,7 @@
               <w:lang w:eastAsia="en-NL"/>
             </w:rPr>
           </w:pPr>
-          <w:hyperlink w:anchor="_Toc162268751" w:history="1">
+          <w:hyperlink w:anchor="_Toc165298983" w:history="1">
             <w:r>
               <w:rPr>
                 <w:rStyle w:val="Hyperlink"/>
@@ -1862,7 +2002,7 @@
                 <w:noProof/>
                 <w:webHidden/>
               </w:rPr>
-              <w:instrText xml:space="preserve"> PAGEREF _Toc162268751 \h </w:instrText>
+              <w:instrText xml:space="preserve"> PAGEREF _Toc165298983 \h </w:instrText>
             </w:r>
             <w:r>
               <w:rPr>
@@ -1882,7 +2022,7 @@
                 <w:noProof/>
                 <w:webHidden/>
               </w:rPr>
-              <w:t>5</w:t>
+              <w:t>6</w:t>
             </w:r>
             <w:r>
               <w:rPr>
@@ -1904,7 +2044,7 @@
               <w:lang w:eastAsia="en-NL"/>
             </w:rPr>
           </w:pPr>
-          <w:hyperlink w:anchor="_Toc162268752" w:history="1">
+          <w:hyperlink w:anchor="_Toc165298984" w:history="1">
             <w:r>
               <w:rPr>
                 <w:rStyle w:val="Hyperlink"/>
@@ -1932,7 +2072,7 @@
                 <w:noProof/>
                 <w:webHidden/>
               </w:rPr>
-              <w:instrText xml:space="preserve"> PAGEREF _Toc162268752 \h </w:instrText>
+              <w:instrText xml:space="preserve"> PAGEREF _Toc165298984 \h </w:instrText>
             </w:r>
             <w:r>
               <w:rPr>
@@ -1952,7 +2092,7 @@
                 <w:noProof/>
                 <w:webHidden/>
               </w:rPr>
-              <w:t>5</w:t>
+              <w:t>6</w:t>
             </w:r>
             <w:r>
               <w:rPr>
@@ -1974,7 +2114,7 @@
               <w:lang w:eastAsia="en-NL"/>
             </w:rPr>
           </w:pPr>
-          <w:hyperlink w:anchor="_Toc162268753" w:history="1">
+          <w:hyperlink w:anchor="_Toc165298985" w:history="1">
             <w:r>
               <w:rPr>
                 <w:rStyle w:val="Hyperlink"/>
@@ -2002,7 +2142,7 @@
                 <w:noProof/>
                 <w:webHidden/>
               </w:rPr>
-              <w:instrText xml:space="preserve"> PAGEREF _Toc162268753 \h </w:instrText>
+              <w:instrText xml:space="preserve"> PAGEREF _Toc165298985 \h </w:instrText>
             </w:r>
             <w:r>
               <w:rPr>
@@ -2022,7 +2162,7 @@
                 <w:noProof/>
                 <w:webHidden/>
               </w:rPr>
-              <w:t>5</w:t>
+              <w:t>6</w:t>
             </w:r>
             <w:r>
               <w:rPr>
@@ -2044,7 +2184,7 @@
               <w:lang w:eastAsia="en-NL"/>
             </w:rPr>
           </w:pPr>
-          <w:hyperlink w:anchor="_Toc162268754" w:history="1">
+          <w:hyperlink w:anchor="_Toc165298986" w:history="1">
             <w:r>
               <w:rPr>
                 <w:rStyle w:val="Hyperlink"/>
@@ -2071,7 +2211,7 @@
                 <w:noProof/>
                 <w:webHidden/>
               </w:rPr>
-              <w:instrText xml:space="preserve"> PAGEREF _Toc162268754 \h </w:instrText>
+              <w:instrText xml:space="preserve"> PAGEREF _Toc165298986 \h </w:instrText>
             </w:r>
             <w:r>
               <w:rPr>
@@ -2091,7 +2231,7 @@
                 <w:noProof/>
                 <w:webHidden/>
               </w:rPr>
-              <w:t>5</w:t>
+              <w:t>6</w:t>
             </w:r>
             <w:r>
               <w:rPr>
@@ -2113,7 +2253,7 @@
               <w:lang w:eastAsia="en-NL"/>
             </w:rPr>
           </w:pPr>
-          <w:hyperlink w:anchor="_Toc162268755" w:history="1">
+          <w:hyperlink w:anchor="_Toc165298987" w:history="1">
             <w:r>
               <w:rPr>
                 <w:rStyle w:val="Hyperlink"/>
@@ -2140,7 +2280,7 @@
                 <w:noProof/>
                 <w:webHidden/>
               </w:rPr>
-              <w:instrText xml:space="preserve"> PAGEREF _Toc162268755 \h </w:instrText>
+              <w:instrText xml:space="preserve"> PAGEREF _Toc165298987 \h </w:instrText>
             </w:r>
             <w:r>
               <w:rPr>
@@ -2160,7 +2300,7 @@
                 <w:noProof/>
                 <w:webHidden/>
               </w:rPr>
-              <w:t>5</w:t>
+              <w:t>7</w:t>
             </w:r>
             <w:r>
               <w:rPr>
@@ -2182,7 +2322,7 @@
               <w:lang w:eastAsia="en-NL"/>
             </w:rPr>
           </w:pPr>
-          <w:hyperlink w:anchor="_Toc162268756" w:history="1">
+          <w:hyperlink w:anchor="_Toc165298988" w:history="1">
             <w:r>
               <w:rPr>
                 <w:rStyle w:val="Hyperlink"/>
@@ -2209,7 +2349,7 @@
                 <w:noProof/>
                 <w:webHidden/>
               </w:rPr>
-              <w:instrText xml:space="preserve"> PAGEREF _Toc162268756 \h </w:instrText>
+              <w:instrText xml:space="preserve"> PAGEREF _Toc165298988 \h </w:instrText>
             </w:r>
             <w:r>
               <w:rPr>
@@ -2229,7 +2369,7 @@
                 <w:noProof/>
                 <w:webHidden/>
               </w:rPr>
-              <w:t>6</w:t>
+              <w:t>7</w:t>
             </w:r>
             <w:r>
               <w:rPr>
@@ -2251,7 +2391,7 @@
               <w:lang w:eastAsia="en-NL"/>
             </w:rPr>
           </w:pPr>
-          <w:hyperlink w:anchor="_Toc162268757" w:history="1">
+          <w:hyperlink w:anchor="_Toc165298989" w:history="1">
             <w:r>
               <w:rPr>
                 <w:rStyle w:val="Hyperlink"/>
@@ -2279,7 +2419,7 @@
                 <w:noProof/>
                 <w:webHidden/>
               </w:rPr>
-              <w:instrText xml:space="preserve"> PAGEREF _Toc162268757 \h </w:instrText>
+              <w:instrText xml:space="preserve"> PAGEREF _Toc165298989 \h </w:instrText>
             </w:r>
             <w:r>
               <w:rPr>
@@ -2299,7 +2439,7 @@
                 <w:noProof/>
                 <w:webHidden/>
               </w:rPr>
-              <w:t>6</w:t>
+              <w:t>7</w:t>
             </w:r>
             <w:r>
               <w:rPr>
@@ -2321,7 +2461,7 @@
               <w:lang w:eastAsia="en-NL"/>
             </w:rPr>
           </w:pPr>
-          <w:hyperlink w:anchor="_Toc162268758" w:history="1">
+          <w:hyperlink w:anchor="_Toc165298990" w:history="1">
             <w:r>
               <w:rPr>
                 <w:rStyle w:val="Hyperlink"/>
@@ -2356,7 +2496,7 @@
                 <w:noProof/>
                 <w:webHidden/>
               </w:rPr>
-              <w:instrText xml:space="preserve"> PAGEREF _Toc162268758 \h </w:instrText>
+              <w:instrText xml:space="preserve"> PAGEREF _Toc165298990 \h </w:instrText>
             </w:r>
             <w:r>
               <w:rPr>
@@ -2376,7 +2516,7 @@
                 <w:noProof/>
                 <w:webHidden/>
               </w:rPr>
-              <w:t>7</w:t>
+              <w:t>8</w:t>
             </w:r>
             <w:r>
               <w:rPr>
@@ -2398,12 +2538,12 @@
               <w:lang w:eastAsia="en-NL"/>
             </w:rPr>
           </w:pPr>
-          <w:hyperlink w:anchor="_Toc162268759" w:history="1">
+          <w:hyperlink w:anchor="_Toc165298991" w:history="1">
             <w:r>
               <w:rPr>
                 <w:rStyle w:val="Hyperlink"/>
                 <w:noProof/>
-                <w:lang w:val="nl-NL"/>
+                <w:lang w:val="en-US"/>
               </w:rPr>
               <w:t>Bronnen</w:t>
             </w:r>
@@ -2426,7 +2566,7 @@
                 <w:noProof/>
                 <w:webHidden/>
               </w:rPr>
-              <w:instrText xml:space="preserve"> PAGEREF _Toc162268759 \h </w:instrText>
+              <w:instrText xml:space="preserve"> PAGEREF _Toc165298991 \h </w:instrText>
             </w:r>
             <w:r>
               <w:rPr>
@@ -2446,7 +2586,7 @@
                 <w:noProof/>
                 <w:webHidden/>
               </w:rPr>
-              <w:t>8</w:t>
+              <w:t>9</w:t>
             </w:r>
             <w:r>
               <w:rPr>
@@ -2468,7 +2608,7 @@
               <w:lang w:eastAsia="en-NL"/>
             </w:rPr>
           </w:pPr>
-          <w:hyperlink w:anchor="_Toc162268760" w:history="1">
+          <w:hyperlink w:anchor="_Toc165298992" w:history="1">
             <w:r>
               <w:rPr>
                 <w:rStyle w:val="Hyperlink"/>
@@ -2496,7 +2636,7 @@
                 <w:noProof/>
                 <w:webHidden/>
               </w:rPr>
-              <w:instrText xml:space="preserve"> PAGEREF _Toc162268760 \h </w:instrText>
+              <w:instrText xml:space="preserve"> PAGEREF _Toc165298992 \h </w:instrText>
             </w:r>
             <w:r>
               <w:rPr>
@@ -2516,7 +2656,7 @@
                 <w:noProof/>
                 <w:webHidden/>
               </w:rPr>
-              <w:t>8</w:t>
+              <w:t>10</w:t>
             </w:r>
             <w:r>
               <w:rPr>
@@ -2630,12 +2770,11 @@
           <w:lang w:val="nl-NL"/>
         </w:rPr>
       </w:pPr>
-      <w:bookmarkStart w:id="0" w:name="_Toc162268741"/>
-      <w:r>
-        <w:rPr>
-          <w:lang w:val="nl-NL"/>
-        </w:rPr>
-        <w:lastRenderedPageBreak/>
+      <w:bookmarkStart w:id="0" w:name="_Toc165298971"/>
+      <w:r>
+        <w:rPr>
+          <w:lang w:val="nl-NL"/>
+        </w:rPr>
         <w:t>Inleiding</w:t>
       </w:r>
       <w:bookmarkEnd w:id="0"/>
@@ -2752,6 +2891,30 @@
         </w:rPr>
         <w:br/>
         <w:t>Wat moet er precies opgeslagen worden?</w:t>
+      </w:r>
+      <w:r>
+        <w:rPr>
+          <w:lang w:val="nl-NL"/>
+        </w:rPr>
+        <w:br/>
+      </w:r>
+      <w:r>
+        <w:rPr>
+          <w:lang w:val="nl-NL"/>
+        </w:rPr>
+        <w:t xml:space="preserve">Wat zijn de huidige </w:t>
+      </w:r>
+      <w:r>
+        <w:rPr>
+          <w:lang w:val="nl-NL"/>
+        </w:rPr>
+        <w:t>marktoplossingen</w:t>
+      </w:r>
+      <w:r>
+        <w:rPr>
+          <w:lang w:val="nl-NL"/>
+        </w:rPr>
+        <w:t>?</w:t>
       </w:r>
       <w:r>
         <w:rPr>
@@ -2803,7 +2966,7 @@
           <w:lang w:val="nl-NL"/>
         </w:rPr>
       </w:pPr>
-      <w:bookmarkStart w:id="1" w:name="_Toc162268742"/>
+      <w:bookmarkStart w:id="1" w:name="_Toc165298972"/>
       <w:r>
         <w:rPr>
           <w:rStyle w:val="IntenseEmphasis"/>
@@ -2860,7 +3023,6 @@
         <w:t xml:space="preserve"> </w:t>
       </w:r>
       <w:proofErr w:type="spellStart"/>
-      <w:proofErr w:type="gramStart"/>
       <w:r>
         <w:rPr>
           <w:lang w:val="nl-NL"/>
@@ -2872,14 +3034,7 @@
         <w:rPr>
           <w:lang w:val="nl-NL"/>
         </w:rPr>
-        <w:t>[</w:t>
-      </w:r>
-      <w:proofErr w:type="gramEnd"/>
-      <w:r>
-        <w:rPr>
-          <w:lang w:val="nl-NL"/>
-        </w:rPr>
-        <w:t>1]</w:t>
+        <w:t>[1]</w:t>
       </w:r>
       <w:r>
         <w:rPr>
@@ -2966,9 +3121,21 @@
         <w:rPr>
           <w:lang w:val="nl-NL"/>
         </w:rPr>
-        <w:t xml:space="preserve">veiligheid, milieubescherming en naleving van internationale regelgeving zoals de Hong Kong Conventie en de EU-regelgeving over scheepsrecycling </w:t>
-      </w:r>
-      <w:hyperlink r:id="rId6" w:history="1">
+        <w:t xml:space="preserve">veiligheid, milieubescherming en naleving van internationale regelgeving </w:t>
+      </w:r>
+      <w:r>
+        <w:rPr>
+          <w:lang w:val="nl-NL"/>
+        </w:rPr>
+        <w:t>volgends</w:t>
+      </w:r>
+      <w:r>
+        <w:rPr>
+          <w:lang w:val="nl-NL"/>
+        </w:rPr>
+        <w:t xml:space="preserve"> de Hong Kong Conventie en de EU-regelgeving over scheepsrecycling </w:t>
+      </w:r>
+      <w:hyperlink r:id="rId7" w:history="1">
         <w:r>
           <w:rPr>
             <w:rStyle w:val="Hyperlink"/>
@@ -3047,13 +3214,13 @@
         <w:rPr>
           <w:lang w:val="nl-NL"/>
         </w:rPr>
-        <w:t>Beveiliging</w:t>
-      </w:r>
-      <w:r>
-        <w:rPr>
-          <w:lang w:val="nl-NL"/>
-        </w:rPr>
-        <w:t xml:space="preserve"> van de IHM is dus erg belangrijk</w:t>
+        <w:t>De correctheid van de</w:t>
+      </w:r>
+      <w:r>
+        <w:rPr>
+          <w:lang w:val="nl-NL"/>
+        </w:rPr>
+        <w:t xml:space="preserve"> IHM is dus erg belangrijk</w:t>
       </w:r>
       <w:r>
         <w:rPr>
@@ -3077,19 +3244,37 @@
         <w:rPr>
           <w:lang w:val="nl-NL"/>
         </w:rPr>
-        <w:t xml:space="preserve">van de informatie, is het cruciaal om ervoor te zorgen dat deze veilig wordt opgeslagen en alleen </w:t>
-      </w:r>
-      <w:r>
-        <w:rPr>
-          <w:lang w:val="nl-NL"/>
-        </w:rPr>
-        <w:t>kan worden aangepast d</w:t>
-      </w:r>
-      <w:r>
-        <w:rPr>
-          <w:lang w:val="nl-NL"/>
-        </w:rPr>
-        <w:t>oor geautoriseerd personeel. Ongeautoriseerde toegang tot of manipulatie van de IHM-gegevens kan leiden tot onjuiste behandeling van gevaarlijke materialen, met mogelijke veiligheids- en milieugevolgen.</w:t>
+        <w:t xml:space="preserve">van de informatie, is het cruciaal om ervoor te zorgen dat deze veilig wordt opgeslagen en </w:t>
+      </w:r>
+      <w:r>
+        <w:rPr>
+          <w:lang w:val="nl-NL"/>
+        </w:rPr>
+        <w:t>naderhand niet meer worden aangepast</w:t>
+      </w:r>
+      <w:r>
+        <w:rPr>
+          <w:lang w:val="nl-NL"/>
+        </w:rPr>
+        <w:t xml:space="preserve">. </w:t>
+      </w:r>
+      <w:r>
+        <w:rPr>
+          <w:lang w:val="nl-NL"/>
+        </w:rPr>
+        <w:t>Manipulatie</w:t>
+      </w:r>
+      <w:r>
+        <w:rPr>
+          <w:lang w:val="nl-NL"/>
+        </w:rPr>
+        <w:t xml:space="preserve"> van de IHM-gegevens kan leiden tot onjuiste behandeling van gevaarlijke materialen, met mogelijke veiligheids- en milieugevolgen.</w:t>
+      </w:r>
+      <w:r>
+        <w:rPr>
+          <w:lang w:val="nl-NL"/>
+        </w:rPr>
+        <w:t xml:space="preserve"> </w:t>
       </w:r>
     </w:p>
     <w:p>
@@ -3138,7 +3323,13 @@
         <w:rPr>
           <w:lang w:val="nl-NL"/>
         </w:rPr>
-        <w:t>veel</w:t>
+        <w:t>ve</w:t>
+      </w:r>
+      <w:r>
+        <w:rPr>
+          <w:lang w:val="nl-NL"/>
+        </w:rPr>
+        <w:t>le</w:t>
       </w:r>
       <w:r>
         <w:rPr>
@@ -3179,13 +3370,6 @@
     </w:p>
     <w:p>
       <w:pPr>
-        <w:rPr>
-          <w:lang w:val="nl-NL"/>
-        </w:rPr>
-      </w:pPr>
-    </w:p>
-    <w:p>
-      <w:pPr>
         <w:pStyle w:val="Heading1"/>
         <w:rPr>
           <w:lang w:val="nl-NL"/>
@@ -3202,35 +3386,26 @@
     </w:p>
     <w:p>
       <w:pPr>
+        <w:rPr>
+          <w:lang w:val="nl-NL"/>
+        </w:rPr>
+      </w:pPr>
+    </w:p>
+    <w:p>
+      <w:pPr>
+        <w:rPr>
+          <w:lang w:val="nl-NL"/>
+        </w:rPr>
+      </w:pPr>
+    </w:p>
+    <w:p>
+      <w:pPr>
         <w:pStyle w:val="Heading1"/>
         <w:rPr>
           <w:lang w:val="nl-NL"/>
         </w:rPr>
       </w:pPr>
-    </w:p>
-    <w:p>
-      <w:pPr>
-        <w:pStyle w:val="Heading1"/>
-        <w:rPr>
-          <w:lang w:val="nl-NL"/>
-        </w:rPr>
-      </w:pPr>
-    </w:p>
-    <w:p>
-      <w:pPr>
-        <w:rPr>
-          <w:lang w:val="nl-NL"/>
-        </w:rPr>
-      </w:pPr>
-    </w:p>
-    <w:p>
-      <w:pPr>
-        <w:pStyle w:val="Heading1"/>
-        <w:rPr>
-          <w:lang w:val="nl-NL"/>
-        </w:rPr>
-      </w:pPr>
-      <w:bookmarkStart w:id="2" w:name="_Toc162268743"/>
+      <w:bookmarkStart w:id="2" w:name="_Toc165298973"/>
       <w:r>
         <w:rPr>
           <w:lang w:val="nl-NL"/>
@@ -3280,7 +3455,7 @@
           <w:lang w:val="nl-NL"/>
         </w:rPr>
       </w:pPr>
-      <w:bookmarkStart w:id="3" w:name="_Toc162268744"/>
+      <w:bookmarkStart w:id="3" w:name="_Toc165298974"/>
       <w:r>
         <w:rPr>
           <w:lang w:val="nl-NL"/>
@@ -3405,7 +3580,7 @@
           <w:lang w:val="nl-NL"/>
         </w:rPr>
       </w:pPr>
-      <w:bookmarkStart w:id="4" w:name="_Toc162268745"/>
+      <w:bookmarkStart w:id="4" w:name="_Toc165298975"/>
       <w:r>
         <w:rPr>
           <w:lang w:val="nl-NL"/>
@@ -3482,7 +3657,7 @@
           <w:lang w:val="nl-NL"/>
         </w:rPr>
       </w:pPr>
-      <w:bookmarkStart w:id="5" w:name="_Toc162268746"/>
+      <w:bookmarkStart w:id="5" w:name="_Toc165298976"/>
       <w:r>
         <w:rPr>
           <w:lang w:val="nl-NL"/>
@@ -3515,21 +3690,7 @@
         <w:rPr>
           <w:lang w:val="nl-NL"/>
         </w:rPr>
-        <w:t xml:space="preserve"> server zodat de IHM makkelijker toegankelijk is. Je kunt je een online filesharing platform voor je zien (zoals </w:t>
-      </w:r>
-      <w:proofErr w:type="gramStart"/>
-      <w:r>
-        <w:rPr>
-          <w:lang w:val="nl-NL"/>
-        </w:rPr>
-        <w:t>google drive</w:t>
-      </w:r>
-      <w:proofErr w:type="gramEnd"/>
-      <w:r>
-        <w:rPr>
-          <w:lang w:val="nl-NL"/>
-        </w:rPr>
-        <w:t xml:space="preserve"> of </w:t>
+        <w:t xml:space="preserve"> server zodat de IHM makkelijker toegankelijk is. Je kunt je een online filesharing platform voor je zien (zoals google drive of </w:t>
       </w:r>
       <w:proofErr w:type="spellStart"/>
       <w:r>
@@ -3573,7 +3734,7 @@
           <w:lang w:val="nl-NL"/>
         </w:rPr>
       </w:pPr>
-      <w:bookmarkStart w:id="6" w:name="_Toc162268747"/>
+      <w:bookmarkStart w:id="6" w:name="_Toc165298977"/>
       <w:proofErr w:type="spellStart"/>
       <w:r>
         <w:rPr>
@@ -3681,7 +3842,7 @@
           <w:lang w:val="nl-NL"/>
         </w:rPr>
       </w:pPr>
-      <w:bookmarkStart w:id="7" w:name="_Toc162268748"/>
+      <w:bookmarkStart w:id="7" w:name="_Toc165298978"/>
       <w:r>
         <w:rPr>
           <w:lang w:val="nl-NL"/>
@@ -3700,27 +3861,13 @@
         <w:rPr>
           <w:lang w:val="nl-NL"/>
         </w:rPr>
-        <w:t xml:space="preserve">Blockchain biedt een gedecentraliseerd en transparant register waarin alle wijzigingen traceerbaar en onveranderlijk </w:t>
-      </w:r>
-      <w:proofErr w:type="gramStart"/>
-      <w:r>
-        <w:rPr>
-          <w:lang w:val="nl-NL"/>
-        </w:rPr>
-        <w:t>zijn</w:t>
-      </w:r>
-      <w:r>
-        <w:rPr>
-          <w:lang w:val="nl-NL"/>
-        </w:rPr>
-        <w:t>[</w:t>
-      </w:r>
-      <w:proofErr w:type="gramEnd"/>
-      <w:r>
-        <w:rPr>
-          <w:lang w:val="nl-NL"/>
-        </w:rPr>
-        <w:t>2,3]</w:t>
+        <w:t>Blockchain biedt een gedecentraliseerd en transparant register waarin alle wijzigingen traceerbaar en onveranderlijk zijn</w:t>
+      </w:r>
+      <w:r>
+        <w:rPr>
+          <w:lang w:val="nl-NL"/>
+        </w:rPr>
+        <w:t>[2,3]</w:t>
       </w:r>
       <w:r>
         <w:rPr>
@@ -3980,7 +4127,7 @@
           <w:lang w:val="nl-NL"/>
         </w:rPr>
       </w:pPr>
-      <w:bookmarkStart w:id="8" w:name="_Toc162268749"/>
+      <w:bookmarkStart w:id="8" w:name="_Toc165298979"/>
       <w:r>
         <w:rPr>
           <w:lang w:val="nl-NL"/>
@@ -4176,13 +4323,6 @@
     </w:p>
     <w:p>
       <w:pPr>
-        <w:rPr>
-          <w:lang w:val="nl-NL"/>
-        </w:rPr>
-      </w:pPr>
-    </w:p>
-    <w:p>
-      <w:pPr>
         <w:pStyle w:val="Heading1"/>
         <w:rPr>
           <w:lang w:val="nl-NL"/>
@@ -4191,6 +4331,47 @@
     </w:p>
     <w:p>
       <w:pPr>
+        <w:pStyle w:val="Heading2"/>
+        <w:rPr>
+          <w:lang w:val="nl-NL"/>
+        </w:rPr>
+      </w:pPr>
+      <w:bookmarkStart w:id="9" w:name="_Toc165298980"/>
+      <w:r>
+        <w:rPr>
+          <w:lang w:val="nl-NL"/>
+        </w:rPr>
+        <w:t>Concept</w:t>
+      </w:r>
+      <w:bookmarkEnd w:id="9"/>
+    </w:p>
+    <w:p>
+      <w:pPr>
+        <w:rPr>
+          <w:lang w:val="nl-NL"/>
+        </w:rPr>
+      </w:pPr>
+      <w:r>
+        <w:rPr>
+          <w:lang w:val="nl-NL"/>
+        </w:rPr>
+        <w:t xml:space="preserve">Het geschetste concept ziet er uit als volgt: Een web interface gehost op een server waar de blockchain wordt gevisualiseerd als blokken in een lijst. Zo zal er de mogelijkheid zijn op bestanden (de IHM) te uploaden naar een block. Dit block moet worden goedgekeurd door de desbetreffende stakeholder(s) waarna deze definitief als block in de chain wordt gezet. </w:t>
+      </w:r>
+      <w:r>
+        <w:rPr>
+          <w:lang w:val="nl-NL"/>
+        </w:rPr>
+        <w:t xml:space="preserve">Er zal dus ook ondersteuning zijn voor meerdere accounts. </w:t>
+      </w:r>
+      <w:r>
+        <w:rPr>
+          <w:lang w:val="nl-NL"/>
+        </w:rPr>
+        <w:t>Eenmaal in de chain kan je zien wie het heeft geüpload en het tijdstip.  Per block kan je de opgeslagen versie van het bestand downloaden om zo de IHM in te zien.</w:t>
+      </w:r>
+    </w:p>
+    <w:p>
+      <w:pPr>
         <w:pStyle w:val="Heading1"/>
         <w:rPr>
           <w:lang w:val="nl-NL"/>
@@ -4199,6 +4380,27 @@
     </w:p>
     <w:p>
       <w:pPr>
+        <w:rPr>
+          <w:lang w:val="nl-NL"/>
+        </w:rPr>
+      </w:pPr>
+    </w:p>
+    <w:p>
+      <w:pPr>
+        <w:rPr>
+          <w:lang w:val="nl-NL"/>
+        </w:rPr>
+      </w:pPr>
+    </w:p>
+    <w:p>
+      <w:pPr>
+        <w:rPr>
+          <w:lang w:val="nl-NL"/>
+        </w:rPr>
+      </w:pPr>
+    </w:p>
+    <w:p>
+      <w:pPr>
         <w:pStyle w:val="Heading1"/>
         <w:rPr>
           <w:lang w:val="nl-NL"/>
@@ -4208,20 +4410,404 @@
         <w:rPr>
           <w:lang w:val="nl-NL"/>
         </w:rPr>
-        <w:br/>
-      </w:r>
-      <w:r>
-        <w:rPr>
-          <w:lang w:val="nl-NL"/>
-        </w:rPr>
-        <w:br/>
-      </w:r>
-      <w:r>
-        <w:rPr>
-          <w:lang w:val="nl-NL"/>
-        </w:rPr>
-        <w:br/>
-      </w:r>
+        <w:lastRenderedPageBreak/>
+        <w:t xml:space="preserve">Wat zijn de huidige </w:t>
+      </w:r>
+      <w:r>
+        <w:rPr>
+          <w:lang w:val="nl-NL"/>
+        </w:rPr>
+        <w:t>marktoplossingen</w:t>
+      </w:r>
+      <w:r>
+        <w:rPr>
+          <w:lang w:val="nl-NL"/>
+        </w:rPr>
+        <w:t>?</w:t>
+      </w:r>
+    </w:p>
+    <w:p>
+      <w:pPr>
+        <w:rPr>
+          <w:lang w:val="nl-NL"/>
+        </w:rPr>
+      </w:pPr>
+      <w:r>
+        <w:rPr>
+          <w:lang w:val="nl-NL"/>
+        </w:rPr>
+        <w:t>Ik heb gehoord dat er al een keer eerder een soortgelijke oplossing is verzonnen met blockchain voor de IHM. Deze sloeg niet aan omdat het niet gebruiksvriendelijk was. Helaas viel hier niets over te vinden op het internet.</w:t>
+      </w:r>
+    </w:p>
+    <w:p>
+      <w:pPr>
+        <w:rPr>
+          <w:lang w:val="nl-NL"/>
+        </w:rPr>
+      </w:pPr>
+      <w:r>
+        <w:rPr>
+          <w:lang w:val="nl-NL"/>
+        </w:rPr>
+        <w:t xml:space="preserve">De oplossing van DNV lijkt wel succesvol geweest te zijn. DNV heeft een </w:t>
+      </w:r>
+      <w:proofErr w:type="spellStart"/>
+      <w:r>
+        <w:rPr>
+          <w:lang w:val="nl-NL"/>
+        </w:rPr>
+        <w:t>cloud</w:t>
+      </w:r>
+      <w:proofErr w:type="spellEnd"/>
+      <w:r>
+        <w:rPr>
+          <w:lang w:val="nl-NL"/>
+        </w:rPr>
+        <w:t xml:space="preserve"> platform genaamd </w:t>
+      </w:r>
+      <w:proofErr w:type="spellStart"/>
+      <w:r>
+        <w:rPr>
+          <w:lang w:val="nl-NL"/>
+        </w:rPr>
+        <w:t>Veracity</w:t>
+      </w:r>
+      <w:proofErr w:type="spellEnd"/>
+      <w:r>
+        <w:rPr>
+          <w:lang w:val="nl-NL"/>
+        </w:rPr>
+        <w:t>, wat wordt gebruikt voor</w:t>
+      </w:r>
+      <w:r>
+        <w:rPr>
+          <w:lang w:val="nl-NL"/>
+        </w:rPr>
+        <w:t xml:space="preserve"> </w:t>
+      </w:r>
+      <w:r>
+        <w:rPr>
+          <w:lang w:val="nl-NL"/>
+        </w:rPr>
+        <w:t>schippers om</w:t>
+      </w:r>
+      <w:r>
+        <w:rPr>
+          <w:lang w:val="nl-NL"/>
+        </w:rPr>
+        <w:t xml:space="preserve"> </w:t>
+      </w:r>
+      <w:r>
+        <w:rPr>
+          <w:lang w:val="nl-NL"/>
+        </w:rPr>
+        <w:t xml:space="preserve">hun schepen te beheren. Op dit platform zijn veel functies om het leven van de schipper makkelijker te maken, en dus ook een </w:t>
+      </w:r>
+      <w:r>
+        <w:rPr>
+          <w:lang w:val="nl-NL"/>
+        </w:rPr>
+        <w:t>IHM-manager</w:t>
+      </w:r>
+      <w:r>
+        <w:rPr>
+          <w:lang w:val="nl-NL"/>
+        </w:rPr>
+        <w:t>[7]</w:t>
+      </w:r>
+      <w:r>
+        <w:rPr>
+          <w:lang w:val="nl-NL"/>
+        </w:rPr>
+        <w:t>.</w:t>
+      </w:r>
+      <w:r>
+        <w:rPr>
+          <w:lang w:val="nl-NL"/>
+        </w:rPr>
+        <w:t xml:space="preserve"> Deze manager biedt de volgende mogelijkheden:</w:t>
+      </w:r>
+    </w:p>
+    <w:p>
+      <w:pPr>
+        <w:pStyle w:val="ListParagraph"/>
+        <w:numPr>
+          <w:ilvl w:val="0"/>
+          <w:numId w:val="1"/>
+        </w:numPr>
+        <w:rPr>
+          <w:lang w:val="nl-NL"/>
+        </w:rPr>
+      </w:pPr>
+      <w:r>
+        <w:rPr>
+          <w:lang w:val="nl-NL"/>
+        </w:rPr>
+        <w:t>De IHM van meerdere schepen beheren</w:t>
+      </w:r>
+    </w:p>
+    <w:p>
+      <w:pPr>
+        <w:pStyle w:val="ListParagraph"/>
+        <w:numPr>
+          <w:ilvl w:val="0"/>
+          <w:numId w:val="1"/>
+        </w:numPr>
+        <w:rPr>
+          <w:lang w:val="en-US"/>
+        </w:rPr>
+      </w:pPr>
+      <w:proofErr w:type="spellStart"/>
+      <w:r>
+        <w:rPr>
+          <w:lang w:val="en-US"/>
+        </w:rPr>
+        <w:t>Opslaan</w:t>
+      </w:r>
+      <w:proofErr w:type="spellEnd"/>
+      <w:r>
+        <w:rPr>
+          <w:lang w:val="en-US"/>
+        </w:rPr>
+        <w:t xml:space="preserve"> van Material Declaration (MD) </w:t>
+      </w:r>
+      <w:proofErr w:type="spellStart"/>
+      <w:r>
+        <w:rPr>
+          <w:lang w:val="en-US"/>
+        </w:rPr>
+        <w:t>en</w:t>
+      </w:r>
+      <w:proofErr w:type="spellEnd"/>
+      <w:r>
+        <w:rPr>
+          <w:lang w:val="en-US"/>
+        </w:rPr>
+        <w:t xml:space="preserve"> Suppliers’ Declaration of Conformity (</w:t>
+      </w:r>
+      <w:proofErr w:type="spellStart"/>
+      <w:r>
+        <w:rPr>
+          <w:lang w:val="en-US"/>
+        </w:rPr>
+        <w:t>SDoC</w:t>
+      </w:r>
+      <w:proofErr w:type="spellEnd"/>
+      <w:r>
+        <w:rPr>
+          <w:lang w:val="en-US"/>
+        </w:rPr>
+        <w:t>)</w:t>
+      </w:r>
+    </w:p>
+    <w:p>
+      <w:pPr>
+        <w:pStyle w:val="ListParagraph"/>
+        <w:numPr>
+          <w:ilvl w:val="0"/>
+          <w:numId w:val="1"/>
+        </w:numPr>
+        <w:rPr>
+          <w:lang w:val="nl-NL"/>
+        </w:rPr>
+      </w:pPr>
+      <w:r>
+        <w:rPr>
+          <w:lang w:val="nl-NL"/>
+        </w:rPr>
+        <w:t>Wanneer er een aanpassing w</w:t>
+      </w:r>
+      <w:r>
+        <w:rPr>
+          <w:lang w:val="nl-NL"/>
+        </w:rPr>
+        <w:t>ordt gemaakt kan er een nieuwe versie worden gegenereerd.</w:t>
+      </w:r>
+    </w:p>
+    <w:p>
+      <w:pPr>
+        <w:pStyle w:val="ListParagraph"/>
+        <w:numPr>
+          <w:ilvl w:val="0"/>
+          <w:numId w:val="1"/>
+        </w:numPr>
+        <w:rPr>
+          <w:lang w:val="nl-NL"/>
+        </w:rPr>
+      </w:pPr>
+      <w:r>
+        <w:rPr>
+          <w:lang w:val="nl-NL"/>
+        </w:rPr>
+        <w:t>Goed versiebeheer waar oude versies van de IHM niet worden verwijderd.</w:t>
+      </w:r>
+    </w:p>
+    <w:p>
+      <w:pPr>
+        <w:pStyle w:val="ListParagraph"/>
+        <w:numPr>
+          <w:ilvl w:val="0"/>
+          <w:numId w:val="1"/>
+        </w:numPr>
+        <w:rPr>
+          <w:lang w:val="nl-NL"/>
+        </w:rPr>
+      </w:pPr>
+      <w:r>
+        <w:rPr>
+          <w:lang w:val="nl-NL"/>
+        </w:rPr>
+        <w:t>Een audit log waar alle aanpassingen te zien zijn en door welke gebruiker op welk tijdstip</w:t>
+      </w:r>
+    </w:p>
+    <w:p>
+      <w:pPr>
+        <w:pStyle w:val="ListParagraph"/>
+        <w:numPr>
+          <w:ilvl w:val="0"/>
+          <w:numId w:val="1"/>
+        </w:numPr>
+        <w:rPr>
+          <w:lang w:val="nl-NL"/>
+        </w:rPr>
+      </w:pPr>
+      <w:r>
+        <w:rPr>
+          <w:lang w:val="nl-NL"/>
+        </w:rPr>
+        <w:t>Een gebruikersportaal waardoor derden ook toegang verleend kunnen krijgen.</w:t>
+      </w:r>
+    </w:p>
+    <w:p>
+      <w:pPr>
+        <w:rPr>
+          <w:lang w:val="nl-NL"/>
+        </w:rPr>
+      </w:pPr>
+      <w:r>
+        <w:rPr>
+          <w:lang w:val="nl-NL"/>
+        </w:rPr>
+        <w:t xml:space="preserve">Dit product is een webapplicatie wat voor elk schip zo’n 300 euro per jaar kost. </w:t>
+      </w:r>
+      <w:r>
+        <w:rPr>
+          <w:lang w:val="nl-NL"/>
+        </w:rPr>
+        <w:t xml:space="preserve">Dit was ook de enige service die ik vond die zich specialiseerde in de IHM. Door de mogelijkheden van het concept en de </w:t>
+      </w:r>
+      <w:r>
+        <w:rPr>
+          <w:lang w:val="nl-NL"/>
+        </w:rPr>
+        <w:t>IHM-manager</w:t>
+      </w:r>
+      <w:r>
+        <w:rPr>
+          <w:lang w:val="nl-NL"/>
+        </w:rPr>
+        <w:t xml:space="preserve"> te vergelijken zien we dat ze al erg op elkaar lijken. </w:t>
+      </w:r>
+      <w:r>
+        <w:rPr>
+          <w:lang w:val="nl-NL"/>
+        </w:rPr>
+        <w:t>Allebei</w:t>
+      </w:r>
+      <w:r>
+        <w:rPr>
+          <w:lang w:val="nl-NL"/>
+        </w:rPr>
+        <w:t xml:space="preserve"> hebben ze</w:t>
+      </w:r>
+      <w:r>
+        <w:rPr>
+          <w:lang w:val="nl-NL"/>
+        </w:rPr>
+        <w:t xml:space="preserve"> een focus op versiebeheer en het loggen van tijdstippen gebruikers. Ook is het niet mogelijk om de oudere versies te verwijderen. En omdat allebei de oplossingen een </w:t>
+      </w:r>
+      <w:proofErr w:type="spellStart"/>
+      <w:r>
+        <w:rPr>
+          <w:lang w:val="nl-NL"/>
+        </w:rPr>
+        <w:t>webinterface</w:t>
+      </w:r>
+      <w:proofErr w:type="spellEnd"/>
+      <w:r>
+        <w:rPr>
+          <w:lang w:val="nl-NL"/>
+        </w:rPr>
+        <w:t xml:space="preserve"> hebben met </w:t>
+      </w:r>
+      <w:r>
+        <w:rPr>
+          <w:lang w:val="nl-NL"/>
+        </w:rPr>
+        <w:t xml:space="preserve">ondersteuning voor verschillende accounts is het makkelijk om te bereiken voor de stakeholders. </w:t>
+      </w:r>
+    </w:p>
+    <w:p>
+      <w:pPr>
+        <w:rPr>
+          <w:lang w:val="nl-NL"/>
+        </w:rPr>
+      </w:pPr>
+      <w:r>
+        <w:rPr>
+          <w:lang w:val="nl-NL"/>
+        </w:rPr>
+        <w:t>Er zijn wel wat verschillen. Zo biedt de management tool de mogelijkheid om meerdere schepen te beheren. Ook zijn er wat tools waardoor de inhoud van de IHM makkelijker te veranderen is en zo genereert het automatisch een nieuwe versie. Allebei deze eisen vallen buiten de scope van dit project en zullen dus niet worden overgenomen.</w:t>
+      </w:r>
+    </w:p>
+    <w:p>
+      <w:pPr>
+        <w:rPr>
+          <w:lang w:val="nl-NL"/>
+        </w:rPr>
+      </w:pPr>
+    </w:p>
+    <w:p>
+      <w:pPr>
+        <w:rPr>
+          <w:lang w:val="nl-NL"/>
+        </w:rPr>
+      </w:pPr>
+    </w:p>
+    <w:p>
+      <w:pPr>
+        <w:rPr>
+          <w:lang w:val="nl-NL"/>
+        </w:rPr>
+      </w:pPr>
+    </w:p>
+    <w:p>
+      <w:pPr>
+        <w:rPr>
+          <w:lang w:val="nl-NL"/>
+        </w:rPr>
+      </w:pPr>
+    </w:p>
+    <w:p>
+      <w:pPr>
+        <w:rPr>
+          <w:lang w:val="nl-NL"/>
+        </w:rPr>
+      </w:pPr>
+    </w:p>
+    <w:p>
+      <w:pPr>
+        <w:rPr>
+          <w:lang w:val="nl-NL"/>
+        </w:rPr>
+      </w:pPr>
+    </w:p>
+    <w:p>
+      <w:pPr>
+        <w:rPr>
+          <w:lang w:val="nl-NL"/>
+        </w:rPr>
+      </w:pPr>
     </w:p>
     <w:p>
       <w:pPr>
@@ -4233,19 +4819,34 @@
     </w:p>
     <w:p>
       <w:pPr>
-        <w:rPr>
-          <w:lang w:val="nl-NL"/>
-        </w:rPr>
-      </w:pPr>
-    </w:p>
-    <w:p>
-      <w:pPr>
         <w:pStyle w:val="Heading1"/>
         <w:rPr>
           <w:lang w:val="nl-NL"/>
         </w:rPr>
       </w:pPr>
-      <w:bookmarkStart w:id="9" w:name="_Toc162268750"/>
+    </w:p>
+    <w:p>
+      <w:pPr>
+        <w:rPr>
+          <w:lang w:val="nl-NL"/>
+        </w:rPr>
+      </w:pPr>
+    </w:p>
+    <w:p>
+      <w:pPr>
+        <w:rPr>
+          <w:lang w:val="nl-NL"/>
+        </w:rPr>
+      </w:pPr>
+    </w:p>
+    <w:p>
+      <w:pPr>
+        <w:pStyle w:val="Heading1"/>
+        <w:rPr>
+          <w:lang w:val="nl-NL"/>
+        </w:rPr>
+      </w:pPr>
+      <w:bookmarkStart w:id="10" w:name="_Toc165298982"/>
       <w:r>
         <w:rPr>
           <w:lang w:val="nl-NL"/>
@@ -4259,7 +4860,7 @@
         </w:rPr>
         <w:t>HM op?</w:t>
       </w:r>
-      <w:bookmarkEnd w:id="9"/>
+      <w:bookmarkEnd w:id="10"/>
     </w:p>
     <w:p>
       <w:pPr>
@@ -4311,22 +4912,22 @@
           <w:lang w:val="nl-NL"/>
         </w:rPr>
       </w:pPr>
-      <w:bookmarkStart w:id="10" w:name="_Toc162268751"/>
+      <w:bookmarkStart w:id="11" w:name="_Toc165298983"/>
       <w:r>
         <w:rPr>
           <w:lang w:val="nl-NL"/>
         </w:rPr>
         <w:t>Blockchain: private, public of hybride</w:t>
       </w:r>
-      <w:bookmarkEnd w:id="10"/>
-    </w:p>
-    <w:p>
-      <w:pPr>
-        <w:rPr>
-          <w:lang w:val="nl-NL"/>
-        </w:rPr>
-      </w:pPr>
-      <w:bookmarkStart w:id="11" w:name="_Toc162268752"/>
+      <w:bookmarkEnd w:id="11"/>
+    </w:p>
+    <w:p>
+      <w:pPr>
+        <w:rPr>
+          <w:lang w:val="nl-NL"/>
+        </w:rPr>
+      </w:pPr>
+      <w:bookmarkStart w:id="12" w:name="_Toc165298984"/>
       <w:r>
         <w:rPr>
           <w:rStyle w:val="Heading3Char"/>
@@ -4334,7 +4935,7 @@
         </w:rPr>
         <w:t>Public:</w:t>
       </w:r>
-      <w:bookmarkEnd w:id="11"/>
+      <w:bookmarkEnd w:id="12"/>
       <w:r>
         <w:rPr>
           <w:lang w:val="nl-NL"/>
@@ -4511,14 +5112,14 @@
           <w:lang w:val="nl-NL"/>
         </w:rPr>
       </w:pPr>
-      <w:bookmarkStart w:id="12" w:name="_Toc162268753"/>
+      <w:bookmarkStart w:id="13" w:name="_Toc165298985"/>
       <w:r>
         <w:rPr>
           <w:lang w:val="nl-NL"/>
         </w:rPr>
         <w:t>Private:</w:t>
       </w:r>
-      <w:bookmarkEnd w:id="12"/>
+      <w:bookmarkEnd w:id="13"/>
     </w:p>
     <w:p>
       <w:pPr>
@@ -4719,7 +5320,7 @@
           <w:lang w:val="nl-NL"/>
         </w:rPr>
       </w:pPr>
-      <w:bookmarkStart w:id="13" w:name="_Toc162268754"/>
+      <w:bookmarkStart w:id="14" w:name="_Toc165298986"/>
       <w:proofErr w:type="spellStart"/>
       <w:r>
         <w:rPr>
@@ -4734,7 +5335,7 @@
         </w:rPr>
         <w:t>:</w:t>
       </w:r>
-      <w:bookmarkEnd w:id="13"/>
+      <w:bookmarkEnd w:id="14"/>
       <w:r>
         <w:rPr>
           <w:lang w:val="nl-NL"/>
@@ -4871,7 +5472,7 @@
           <w:lang w:val="nl-NL"/>
         </w:rPr>
       </w:pPr>
-      <w:bookmarkStart w:id="14" w:name="_Toc162268755"/>
+      <w:bookmarkStart w:id="15" w:name="_Toc165298987"/>
       <w:proofErr w:type="spellStart"/>
       <w:r>
         <w:rPr>
@@ -4886,7 +5487,7 @@
         </w:rPr>
         <w:t>:</w:t>
       </w:r>
-      <w:bookmarkEnd w:id="14"/>
+      <w:bookmarkEnd w:id="15"/>
       <w:r>
         <w:rPr>
           <w:lang w:val="nl-NL"/>
@@ -4991,17 +5592,11 @@
     </w:p>
     <w:p>
       <w:pPr>
-        <w:rPr>
-          <w:lang w:val="nl-NL"/>
-        </w:rPr>
-      </w:pPr>
-    </w:p>
-    <w:p>
-      <w:pPr>
         <w:pStyle w:val="Heading1"/>
       </w:pPr>
-      <w:bookmarkStart w:id="15" w:name="_Toc162268756"/>
-      <w:r>
+      <w:bookmarkStart w:id="16" w:name="_Toc165298988"/>
+      <w:r>
+        <w:lastRenderedPageBreak/>
         <w:t xml:space="preserve">Hoe </w:t>
       </w:r>
       <w:proofErr w:type="spellStart"/>
@@ -5012,7 +5607,7 @@
       <w:r>
         <w:t xml:space="preserve"> we de IHM op in de blockchain?</w:t>
       </w:r>
-      <w:bookmarkEnd w:id="15"/>
+      <w:bookmarkEnd w:id="16"/>
     </w:p>
     <w:p>
       <w:pPr>
@@ -5124,21 +5719,7 @@
         <w:rPr>
           <w:lang w:val="nl-NL"/>
         </w:rPr>
-        <w:t xml:space="preserve"> niet mogelijk om de IHM te frauderen zonder dat dit wordt gezien door de blockchain. Wat wel belangrijk is dat als er gefraudeerd zou worden de data verloren raakt. Terwijl als de data </w:t>
-      </w:r>
-      <w:proofErr w:type="gramStart"/>
-      <w:r>
-        <w:rPr>
-          <w:lang w:val="nl-NL"/>
-        </w:rPr>
-        <w:t>is</w:t>
-      </w:r>
-      <w:proofErr w:type="gramEnd"/>
-      <w:r>
-        <w:rPr>
-          <w:lang w:val="nl-NL"/>
-        </w:rPr>
-        <w:t xml:space="preserve"> opgeslagen in de blockchain deze nog kan worden gebruikt als </w:t>
+        <w:t xml:space="preserve"> niet mogelijk om de IHM te frauderen zonder dat dit wordt gezien door de blockchain. Wat wel belangrijk is dat als er gefraudeerd zou worden de data verloren raakt. Terwijl als de data is opgeslagen in de blockchain deze nog kan worden gebruikt als </w:t>
       </w:r>
       <w:proofErr w:type="spellStart"/>
       <w:r>
@@ -5200,21 +5781,7 @@
         <w:rPr>
           <w:lang w:val="nl-NL"/>
         </w:rPr>
-        <w:t xml:space="preserve">Alhoewel de kans vrij klein is dat er in </w:t>
-      </w:r>
-      <w:proofErr w:type="gramStart"/>
-      <w:r>
-        <w:rPr>
-          <w:lang w:val="nl-NL"/>
-        </w:rPr>
-        <w:t>het server</w:t>
-      </w:r>
-      <w:proofErr w:type="gramEnd"/>
-      <w:r>
-        <w:rPr>
-          <w:lang w:val="nl-NL"/>
-        </w:rPr>
-        <w:t xml:space="preserve"> gehackt wordt om een aanpassing te maken aan de IHM is het toch goed om een extra maatregel te nemen.</w:t>
+        <w:t>Alhoewel de kans vrij klein is dat er in het server gehackt wordt om een aanpassing te maken aan de IHM is het toch goed om een extra maatregel te nemen.</w:t>
       </w:r>
     </w:p>
     <w:p>
@@ -5224,7 +5791,7 @@
           <w:lang w:val="nl-NL"/>
         </w:rPr>
       </w:pPr>
-      <w:bookmarkStart w:id="16" w:name="_Toc162268757"/>
+      <w:bookmarkStart w:id="17" w:name="_Toc165298989"/>
       <w:r>
         <w:rPr>
           <w:lang w:val="nl-NL"/>
@@ -5237,7 +5804,7 @@
         </w:rPr>
         <w:t>?</w:t>
       </w:r>
-      <w:bookmarkEnd w:id="16"/>
+      <w:bookmarkEnd w:id="17"/>
     </w:p>
     <w:p>
       <w:pPr>
@@ -5278,7 +5845,6 @@
         <w:t xml:space="preserve"> wordt er een </w:t>
       </w:r>
       <w:proofErr w:type="spellStart"/>
-      <w:proofErr w:type="gramStart"/>
       <w:r>
         <w:rPr>
           <w:lang w:val="nl-NL"/>
@@ -5293,7 +5859,6 @@
         <w:t>(</w:t>
       </w:r>
       <w:proofErr w:type="spellStart"/>
-      <w:proofErr w:type="gramEnd"/>
       <w:r>
         <w:rPr>
           <w:lang w:val="nl-NL"/>
@@ -5479,7 +6044,7 @@
         <w:rPr>
           <w:lang w:val="nl-NL"/>
         </w:rPr>
-        <w:t xml:space="preserve"> Dus wanneer een block wordt toegevoegd aan de chain zal deze eerst in behandeling zijn. De desbetreffende stakeholders zullen een notificatie krijgen. Ze zullen de informatie binnen dit block moeten goedkeuren. Als de informatie volgends alle stakeholders correct is en dus goedgekeurd zal het block definitief </w:t>
+        <w:t xml:space="preserve"> Dus wanneer een block wordt toegevoegd aan de chain zal deze eerst in behandeling zijn. De desbetreffende stakeholders zullen een notificatie krijgen. Ze zullen de informatie binnen dit block moeten goedkeuren. Als de informatie volgens alle stakeholders correct is en dus goedgekeurd zal het block definitief </w:t>
       </w:r>
       <w:proofErr w:type="spellStart"/>
       <w:r>
@@ -5513,13 +6078,25 @@
         <w:rPr>
           <w:lang w:val="nl-NL"/>
         </w:rPr>
-        <w:t xml:space="preserve"> en moet er overlegd worden over het </w:t>
-      </w:r>
-      <w:r>
-        <w:rPr>
-          <w:lang w:val="nl-NL"/>
-        </w:rPr>
-        <w:t>informatieprobleem</w:t>
+        <w:t xml:space="preserve"> en moet er </w:t>
+      </w:r>
+      <w:r>
+        <w:rPr>
+          <w:lang w:val="nl-NL"/>
+        </w:rPr>
+        <w:t xml:space="preserve">tussen de stakeholders </w:t>
+      </w:r>
+      <w:r>
+        <w:rPr>
+          <w:lang w:val="nl-NL"/>
+        </w:rPr>
+        <w:t xml:space="preserve">overlegd worden over het </w:t>
+      </w:r>
+      <w:r>
+        <w:rPr>
+          <w:lang w:val="nl-NL"/>
+        </w:rPr>
+        <w:t>probleem</w:t>
       </w:r>
       <w:r>
         <w:rPr>
@@ -5531,29 +6108,49 @@
         <w:rPr>
           <w:lang w:val="nl-NL"/>
         </w:rPr>
-        <w:t xml:space="preserve"> Zo moet binnen het blockchain netwerk een rollensysteem worden gemaakt. Waar verschillende accounts andere rechten </w:t>
-      </w:r>
-      <w:proofErr w:type="gramStart"/>
-      <w:r>
-        <w:rPr>
-          <w:lang w:val="nl-NL"/>
-        </w:rPr>
-        <w:t>hebben(</w:t>
-      </w:r>
-      <w:proofErr w:type="spellStart"/>
-      <w:proofErr w:type="gramEnd"/>
-      <w:r>
-        <w:rPr>
-          <w:lang w:val="nl-NL"/>
-        </w:rPr>
-        <w:t>Admin</w:t>
-      </w:r>
-      <w:proofErr w:type="spellEnd"/>
-      <w:r>
-        <w:rPr>
-          <w:lang w:val="nl-NL"/>
-        </w:rPr>
-        <w:t xml:space="preserve">, Alleen lezen, Alleen valideren, Alleen Uploaden). Onze consensus is dus menselijk, maar we kunnen wel het idee lenen van de </w:t>
+        <w:t xml:space="preserve"> </w:t>
+      </w:r>
+      <w:r>
+        <w:rPr>
+          <w:lang w:val="nl-NL"/>
+        </w:rPr>
+        <w:t>B</w:t>
+      </w:r>
+      <w:r>
+        <w:rPr>
+          <w:lang w:val="nl-NL"/>
+        </w:rPr>
+        <w:t xml:space="preserve">innen het blockchain netwerk </w:t>
+      </w:r>
+      <w:r>
+        <w:rPr>
+          <w:lang w:val="nl-NL"/>
+        </w:rPr>
+        <w:t>moet</w:t>
+      </w:r>
+      <w:r>
+        <w:rPr>
+          <w:lang w:val="nl-NL"/>
+        </w:rPr>
+        <w:t xml:space="preserve"> een </w:t>
+      </w:r>
+      <w:r>
+        <w:rPr>
+          <w:lang w:val="nl-NL"/>
+        </w:rPr>
+        <w:t>rollensysteem worden gemaakt. Waar verschillende accounts andere rechten hebben</w:t>
+      </w:r>
+      <w:r>
+        <w:rPr>
+          <w:lang w:val="nl-NL"/>
+        </w:rPr>
+        <w:t xml:space="preserve"> </w:t>
+      </w:r>
+      <w:r>
+        <w:rPr>
+          <w:lang w:val="nl-NL"/>
+        </w:rPr>
+        <w:t xml:space="preserve">(Alleen lezen, Alleen valideren, Alleen Uploaden). Onze consensus is dus menselijk, maar we kunnen wel het idee lenen van de </w:t>
       </w:r>
       <w:proofErr w:type="spellStart"/>
       <w:r>
@@ -5609,21 +6206,7 @@
         <w:rPr>
           <w:lang w:val="nl-NL"/>
         </w:rPr>
-        <w:t xml:space="preserve"> accepteren die beginnen met x aantal nullen. Dit maakt de </w:t>
-      </w:r>
-      <w:proofErr w:type="gramStart"/>
-      <w:r>
-        <w:rPr>
-          <w:lang w:val="nl-NL"/>
-        </w:rPr>
-        <w:t>systeem architectuur</w:t>
-      </w:r>
-      <w:proofErr w:type="gramEnd"/>
-      <w:r>
-        <w:rPr>
-          <w:lang w:val="nl-NL"/>
-        </w:rPr>
-        <w:t xml:space="preserve"> nog veiliger.</w:t>
+        <w:t xml:space="preserve"> accepteren die beginnen met x aantal nullen. Dit maakt de systeem architectuur nog veiliger.</w:t>
       </w:r>
       <w:r>
         <w:rPr>
@@ -5639,7 +6222,7 @@
           <w:lang w:val="nl-NL"/>
         </w:rPr>
       </w:pPr>
-      <w:bookmarkStart w:id="17" w:name="_Toc162268758"/>
+      <w:bookmarkStart w:id="18" w:name="_Toc165298990"/>
       <w:proofErr w:type="spellStart"/>
       <w:r>
         <w:lastRenderedPageBreak/>
@@ -5652,7 +6235,7 @@
         </w:rPr>
         <w:t>:</w:t>
       </w:r>
-      <w:bookmarkEnd w:id="17"/>
+      <w:bookmarkEnd w:id="18"/>
     </w:p>
     <w:p>
       <w:pPr>
@@ -5924,21 +6507,7 @@
         <w:rPr>
           <w:lang w:val="nl-NL"/>
         </w:rPr>
-        <w:t xml:space="preserve"> </w:t>
-      </w:r>
-      <w:proofErr w:type="gramStart"/>
-      <w:r>
-        <w:rPr>
-          <w:lang w:val="nl-NL"/>
-        </w:rPr>
-        <w:t>Bovenop</w:t>
-      </w:r>
-      <w:proofErr w:type="gramEnd"/>
-      <w:r>
-        <w:rPr>
-          <w:lang w:val="nl-NL"/>
-        </w:rPr>
-        <w:t xml:space="preserve"> het blockchain server moet een interface gemaakt worden waar de stakeholders verschillende accounts krijgen met de desbetreffende rechten (uploaden, verifiëren en valideren).</w:t>
+        <w:t xml:space="preserve"> Bovenop het blockchain server moet een interface gemaakt worden waar de stakeholders verschillende accounts krijgen met de desbetreffende rechten (uploaden, verifiëren en valideren).</w:t>
       </w:r>
       <w:r>
         <w:rPr>
@@ -6053,7 +6622,7 @@
           <w:lang w:val="en-US"/>
         </w:rPr>
       </w:pPr>
-      <w:bookmarkStart w:id="18" w:name="_Toc162268759"/>
+      <w:bookmarkStart w:id="19" w:name="_Toc165298991"/>
       <w:proofErr w:type="spellStart"/>
       <w:r>
         <w:rPr>
@@ -6062,7 +6631,7 @@
         <w:lastRenderedPageBreak/>
         <w:t>Bronnen</w:t>
       </w:r>
-      <w:bookmarkEnd w:id="18"/>
+      <w:bookmarkEnd w:id="19"/>
       <w:proofErr w:type="spellEnd"/>
     </w:p>
     <w:p>
@@ -6073,7 +6642,7 @@
       <w:r>
         <w:t xml:space="preserve">[1] Official Journal of the European Union, “Regulation (EU) no 1257/2013 of the European Parliament” </w:t>
       </w:r>
-      <w:hyperlink r:id="rId7" w:history="1">
+      <w:hyperlink r:id="rId8" w:history="1">
         <w:r>
           <w:rPr>
             <w:rStyle w:val="Hyperlink"/>
@@ -6112,7 +6681,7 @@
       <w:r>
         <w:t xml:space="preserve">] Z. Church, “Blockchain, explained,” MIT Sloan, </w:t>
       </w:r>
-      <w:hyperlink r:id="rId8" w:history="1">
+      <w:hyperlink r:id="rId9" w:history="1">
         <w:r>
           <w:rPr>
             <w:rStyle w:val="Hyperlink"/>
@@ -6141,7 +6710,7 @@
       <w:r>
         <w:t xml:space="preserve">] A. Hayes, “Blockchain facts: What is it, how it works, and how it can be used,” Investopedia, </w:t>
       </w:r>
-      <w:hyperlink r:id="rId9" w:history="1">
+      <w:hyperlink r:id="rId10" w:history="1">
         <w:r>
           <w:rPr>
             <w:rStyle w:val="Hyperlink"/>
@@ -6167,7 +6736,7 @@
       <w:r>
         <w:t xml:space="preserve">] S. Seth, “Public, private, permissioned blockchains compared,” Investopedia, </w:t>
       </w:r>
-      <w:hyperlink r:id="rId10" w:history="1">
+      <w:hyperlink r:id="rId11" w:history="1">
         <w:r>
           <w:rPr>
             <w:rStyle w:val="Hyperlink"/>
@@ -6199,15 +6768,7 @@
       </w:r>
       <w:proofErr w:type="spellEnd"/>
       <w:r>
-        <w:t xml:space="preserve">, “Storing documents on the blockchain: What, why and </w:t>
-      </w:r>
-      <w:proofErr w:type="gramStart"/>
-      <w:r>
-        <w:t>how?,</w:t>
-      </w:r>
-      <w:proofErr w:type="gramEnd"/>
-      <w:r>
-        <w:t xml:space="preserve">” </w:t>
+        <w:t xml:space="preserve">, “Storing documents on the blockchain: What, why and how?,” </w:t>
       </w:r>
       <w:proofErr w:type="spellStart"/>
       <w:r>
@@ -6217,7 +6778,7 @@
       <w:r>
         <w:t xml:space="preserve">, </w:t>
       </w:r>
-      <w:hyperlink r:id="rId11" w:history="1">
+      <w:hyperlink r:id="rId12" w:history="1">
         <w:r>
           <w:rPr>
             <w:rStyle w:val="Hyperlink"/>
@@ -6230,6 +6791,9 @@
       <w:pPr>
         <w:pStyle w:val="NormalWeb"/>
         <w:ind w:left="567" w:hanging="567"/>
+        <w:rPr>
+          <w:rStyle w:val="Hyperlink"/>
+        </w:rPr>
       </w:pPr>
       <w:r>
         <w:t>[</w:t>
@@ -6251,7 +6815,7 @@
       <w:r>
         <w:t xml:space="preserve">, “What are consensus mechanisms in Blockchain and cryptocurrency?,” Investopedia, </w:t>
       </w:r>
-      <w:hyperlink r:id="rId12" w:history="1">
+      <w:hyperlink r:id="rId13" w:history="1">
         <w:r>
           <w:rPr>
             <w:rStyle w:val="Hyperlink"/>
@@ -6262,6 +6826,40 @@
     </w:p>
     <w:p>
       <w:pPr>
+        <w:pStyle w:val="NormalWeb"/>
+        <w:ind w:left="567" w:hanging="567"/>
+        <w:rPr>
+          <w:lang w:val="en-US"/>
+        </w:rPr>
+      </w:pPr>
+      <w:r>
+        <w:rPr>
+          <w:lang w:val="en-US"/>
+        </w:rPr>
+        <w:t xml:space="preserve">[7] DNV, “IHM Manager” </w:t>
+      </w:r>
+      <w:hyperlink r:id="rId14" w:history="1">
+        <w:r>
+          <w:rPr>
+            <w:rStyle w:val="Hyperlink"/>
+            <w:lang w:val="en-US"/>
+          </w:rPr>
+          <w:t>https://store.veracity.com/ihm-manager</w:t>
+        </w:r>
+      </w:hyperlink>
+    </w:p>
+    <w:p>
+      <w:pPr>
+        <w:pStyle w:val="NormalWeb"/>
+        <w:ind w:left="567" w:hanging="567"/>
+        <w:rPr>
+          <w:color w:val="0563C1" w:themeColor="hyperlink"/>
+          <w:lang w:val="en-US"/>
+        </w:rPr>
+      </w:pPr>
+    </w:p>
+    <w:p>
+      <w:pPr>
         <w:pStyle w:val="Heading1"/>
         <w:rPr>
           <w:lang w:val="en-US"/>
@@ -6310,27 +6908,55 @@
     </w:p>
     <w:p>
       <w:pPr>
+        <w:rPr>
+          <w:lang w:val="en-US"/>
+        </w:rPr>
+      </w:pPr>
+    </w:p>
+    <w:p>
+      <w:pPr>
+        <w:rPr>
+          <w:lang w:val="en-US"/>
+        </w:rPr>
+      </w:pPr>
+    </w:p>
+    <w:p>
+      <w:pPr>
+        <w:rPr>
+          <w:lang w:val="en-US"/>
+        </w:rPr>
+      </w:pPr>
+    </w:p>
+    <w:p>
+      <w:pPr>
+        <w:rPr>
+          <w:lang w:val="en-US"/>
+        </w:rPr>
+      </w:pPr>
+    </w:p>
+    <w:p>
+      <w:pPr>
+        <w:rPr>
+          <w:lang w:val="en-US"/>
+        </w:rPr>
+      </w:pPr>
+    </w:p>
+    <w:p>
+      <w:pPr>
         <w:pStyle w:val="Heading1"/>
         <w:rPr>
-          <w:lang w:val="en-US"/>
-        </w:rPr>
-      </w:pPr>
-    </w:p>
-    <w:p>
-      <w:pPr>
-        <w:pStyle w:val="Heading1"/>
-        <w:rPr>
-          <w:lang w:val="nl-NL"/>
-        </w:rPr>
-      </w:pPr>
-      <w:bookmarkStart w:id="19" w:name="_Toc162268760"/>
-      <w:r>
-        <w:rPr>
-          <w:lang w:val="nl-NL"/>
-        </w:rPr>
+          <w:lang w:val="nl-NL"/>
+        </w:rPr>
+      </w:pPr>
+      <w:bookmarkStart w:id="20" w:name="_Toc165298992"/>
+      <w:r>
+        <w:rPr>
+          <w:lang w:val="nl-NL"/>
+        </w:rPr>
+        <w:lastRenderedPageBreak/>
         <w:t>Changelog</w:t>
       </w:r>
-      <w:bookmarkEnd w:id="19"/>
+      <w:bookmarkEnd w:id="20"/>
     </w:p>
     <w:tbl>
       <w:tblPr>
@@ -6765,6 +7391,126 @@
     </w:sectPr>
   </w:body>
 </w:document>
+</file>
+
+<file path=word/numbering.xml><?xml version="1.0" encoding="utf-8"?>
+<w:numbering xmlns:wpc="http://schemas.microsoft.com/office/word/2010/wordprocessingCanvas" xmlns:cx="http://schemas.microsoft.com/office/drawing/2014/chartex" xmlns:cx1="http://schemas.microsoft.com/office/drawing/2015/9/8/chartex" xmlns:cx2="http://schemas.microsoft.com/office/drawing/2015/10/21/chartex" xmlns:cx3="http://schemas.microsoft.com/office/drawing/2016/5/9/chartex" xmlns:cx4="http://schemas.microsoft.com/office/drawing/2016/5/10/chartex" xmlns:cx5="http://schemas.microsoft.com/office/drawing/2016/5/11/chartex" xmlns:cx6="http://schemas.microsoft.com/office/drawing/2016/5/12/chartex" xmlns:cx7="http://schemas.microsoft.com/office/drawing/2016/5/13/chartex" xmlns:cx8="http://schemas.microsoft.com/office/drawing/2016/5/14/chartex" xmlns:mc="http://schemas.openxmlformats.org/markup-compatibility/2006" xmlns:aink="http://schemas.microsoft.com/office/drawing/2016/ink" xmlns:am3d="http://schemas.microsoft.com/office/drawing/2017/model3d" xmlns:o="urn:schemas-microsoft-com:office:office" xmlns:oel="http://schemas.microsoft.com/office/2019/extlst" xmlns:r="http://schemas.openxmlformats.org/officeDocument/2006/relationships" xmlns:m="http://schemas.openxmlformats.org/officeDocument/2006/math" xmlns:v="urn:schemas-microsoft-com:vml" xmlns:wp14="http://schemas.microsoft.com/office/word/2010/wordprocessingDrawing" xmlns:wp="http://schemas.openxmlformats.org/drawingml/2006/wordprocessingDrawing" xmlns:w10="urn:schemas-microsoft-com:office:word" xmlns:w="http://schemas.openxmlformats.org/wordprocessingml/2006/main" xmlns:w14="http://schemas.microsoft.com/office/word/2010/wordml" xmlns:w15="http://schemas.microsoft.com/office/word/2012/wordml" xmlns:w16cex="http://schemas.microsoft.com/office/word/2018/wordml/cex" xmlns:w16cid="http://schemas.microsoft.com/office/word/2016/wordml/cid" xmlns:w16="http://schemas.microsoft.com/office/word/2018/wordml" xmlns:w16sdtdh="http://schemas.microsoft.com/office/word/2020/wordml/sdtdatahash" xmlns:w16se="http://schemas.microsoft.com/office/word/2015/wordml/symex" xmlns:wpg="http://schemas.microsoft.com/office/word/2010/wordprocessingGroup" xmlns:wpi="http://schemas.microsoft.com/office/word/2010/wordprocessingInk" xmlns:wne="http://schemas.microsoft.com/office/word/2006/wordml" xmlns:wps="http://schemas.microsoft.com/office/word/2010/wordprocessingShape" mc:Ignorable="w14 w15 w16se w16cid w16 w16cex w16sdtdh wp14">
+  <w:abstractNum w:abstractNumId="0" w15:restartNumberingAfterBreak="0">
+    <w:nsid w:val="0DF526DC"/>
+    <w:multiLevelType w:val="hybridMultilevel"/>
+    <w:tmpl w:val="3516E472"/>
+    <w:lvl w:ilvl="0" w:tplc="0D4EAE16">
+      <w:numFmt w:val="bullet"/>
+      <w:lvlText w:val="-"/>
+      <w:lvlJc w:val="left"/>
+      <w:pPr>
+        <w:ind w:left="720" w:hanging="360"/>
+      </w:pPr>
+      <w:rPr>
+        <w:rFonts w:ascii="Calibri" w:eastAsiaTheme="minorEastAsia" w:hAnsi="Calibri" w:cs="Calibri" w:hint="default"/>
+      </w:rPr>
+    </w:lvl>
+    <w:lvl w:ilvl="1" w:tplc="20000003">
+      <w:start w:val="1"/>
+      <w:numFmt w:val="bullet"/>
+      <w:lvlText w:val="o"/>
+      <w:lvlJc w:val="left"/>
+      <w:pPr>
+        <w:ind w:left="1440" w:hanging="360"/>
+      </w:pPr>
+      <w:rPr>
+        <w:rFonts w:ascii="Courier New" w:hAnsi="Courier New" w:cs="Courier New" w:hint="default"/>
+      </w:rPr>
+    </w:lvl>
+    <w:lvl w:ilvl="2" w:tplc="20000005" w:tentative="1">
+      <w:start w:val="1"/>
+      <w:numFmt w:val="bullet"/>
+      <w:lvlText w:val=""/>
+      <w:lvlJc w:val="left"/>
+      <w:pPr>
+        <w:ind w:left="2160" w:hanging="360"/>
+      </w:pPr>
+      <w:rPr>
+        <w:rFonts w:ascii="Wingdings" w:hAnsi="Wingdings" w:hint="default"/>
+      </w:rPr>
+    </w:lvl>
+    <w:lvl w:ilvl="3" w:tplc="20000001" w:tentative="1">
+      <w:start w:val="1"/>
+      <w:numFmt w:val="bullet"/>
+      <w:lvlText w:val=""/>
+      <w:lvlJc w:val="left"/>
+      <w:pPr>
+        <w:ind w:left="2880" w:hanging="360"/>
+      </w:pPr>
+      <w:rPr>
+        <w:rFonts w:ascii="Symbol" w:hAnsi="Symbol" w:hint="default"/>
+      </w:rPr>
+    </w:lvl>
+    <w:lvl w:ilvl="4" w:tplc="20000003" w:tentative="1">
+      <w:start w:val="1"/>
+      <w:numFmt w:val="bullet"/>
+      <w:lvlText w:val="o"/>
+      <w:lvlJc w:val="left"/>
+      <w:pPr>
+        <w:ind w:left="3600" w:hanging="360"/>
+      </w:pPr>
+      <w:rPr>
+        <w:rFonts w:ascii="Courier New" w:hAnsi="Courier New" w:cs="Courier New" w:hint="default"/>
+      </w:rPr>
+    </w:lvl>
+    <w:lvl w:ilvl="5" w:tplc="20000005" w:tentative="1">
+      <w:start w:val="1"/>
+      <w:numFmt w:val="bullet"/>
+      <w:lvlText w:val=""/>
+      <w:lvlJc w:val="left"/>
+      <w:pPr>
+        <w:ind w:left="4320" w:hanging="360"/>
+      </w:pPr>
+      <w:rPr>
+        <w:rFonts w:ascii="Wingdings" w:hAnsi="Wingdings" w:hint="default"/>
+      </w:rPr>
+    </w:lvl>
+    <w:lvl w:ilvl="6" w:tplc="20000001" w:tentative="1">
+      <w:start w:val="1"/>
+      <w:numFmt w:val="bullet"/>
+      <w:lvlText w:val=""/>
+      <w:lvlJc w:val="left"/>
+      <w:pPr>
+        <w:ind w:left="5040" w:hanging="360"/>
+      </w:pPr>
+      <w:rPr>
+        <w:rFonts w:ascii="Symbol" w:hAnsi="Symbol" w:hint="default"/>
+      </w:rPr>
+    </w:lvl>
+    <w:lvl w:ilvl="7" w:tplc="20000003" w:tentative="1">
+      <w:start w:val="1"/>
+      <w:numFmt w:val="bullet"/>
+      <w:lvlText w:val="o"/>
+      <w:lvlJc w:val="left"/>
+      <w:pPr>
+        <w:ind w:left="5760" w:hanging="360"/>
+      </w:pPr>
+      <w:rPr>
+        <w:rFonts w:ascii="Courier New" w:hAnsi="Courier New" w:cs="Courier New" w:hint="default"/>
+      </w:rPr>
+    </w:lvl>
+    <w:lvl w:ilvl="8" w:tplc="20000005" w:tentative="1">
+      <w:start w:val="1"/>
+      <w:numFmt w:val="bullet"/>
+      <w:lvlText w:val=""/>
+      <w:lvlJc w:val="left"/>
+      <w:pPr>
+        <w:ind w:left="6480" w:hanging="360"/>
+      </w:pPr>
+      <w:rPr>
+        <w:rFonts w:ascii="Wingdings" w:hAnsi="Wingdings" w:hint="default"/>
+      </w:rPr>
+    </w:lvl>
+  </w:abstractNum>
+  <w:num w:numId="1" w16cid:durableId="980620786">
+    <w:abstractNumId w:val="0"/>
+  </w:num>
+</w:numbering>
 </file>
 
 <file path=word/styles.xml><?xml version="1.0" encoding="utf-8"?>
@@ -7499,6 +8245,17 @@
       <w14:ligatures w14:val="none"/>
     </w:rPr>
   </w:style>
+  <w:style w:type="paragraph" w:styleId="ListParagraph">
+    <w:name w:val="List Paragraph"/>
+    <w:basedOn w:val="Normal"/>
+    <w:uiPriority w:val="34"/>
+    <w:qFormat/>
+    <w:rsid w:val="00F4207F"/>
+    <w:pPr>
+      <w:ind w:left="720"/>
+      <w:contextualSpacing/>
+    </w:pPr>
+  </w:style>
 </w:styles>
 </file>
 

</xml_diff>